<commit_message>
Proxy and Singleton grammar check
</commit_message>
<xml_diff>
--- a/Documentation/Andreea Proxy.docx
+++ b/Documentation/Andreea Proxy.docx
@@ -40,7 +40,7 @@
     </w:p>
     <w:p>
       <w:pPr>
-        <w:pStyle w:val="ListParagraph"/>
+        <w:pStyle w:val="Odsekzoznamu"/>
         <w:tabs>
           <w:tab w:val="left" w:pos="90"/>
         </w:tabs>
@@ -75,7 +75,7 @@
     </w:p>
     <w:p>
       <w:pPr>
-        <w:pStyle w:val="ListParagraph"/>
+        <w:pStyle w:val="Odsekzoznamu"/>
         <w:tabs>
           <w:tab w:val="left" w:pos="90"/>
         </w:tabs>
@@ -92,7 +92,7 @@
     </w:p>
     <w:p>
       <w:pPr>
-        <w:pStyle w:val="ListParagraph"/>
+        <w:pStyle w:val="Odsekzoznamu"/>
         <w:tabs>
           <w:tab w:val="left" w:pos="90"/>
         </w:tabs>
@@ -206,7 +206,55 @@
           <w:sz w:val="24"/>
           <w:szCs w:val="24"/>
         </w:rPr>
-        <w:t>Provide a placeholder for another object to control access to it. A wrapper to delegate work to a real subject.</w:t>
+        <w:t>Provide</w:t>
+      </w:r>
+      <w:r>
+        <w:rPr>
+          <w:rFonts w:ascii="Times New Roman" w:hAnsi="Times New Roman" w:cs="Times New Roman"/>
+          <w:sz w:val="24"/>
+          <w:szCs w:val="24"/>
+        </w:rPr>
+        <w:t>s</w:t>
+      </w:r>
+      <w:r>
+        <w:rPr>
+          <w:rFonts w:ascii="Times New Roman" w:hAnsi="Times New Roman" w:cs="Times New Roman"/>
+          <w:sz w:val="24"/>
+          <w:szCs w:val="24"/>
+        </w:rPr>
+        <w:t xml:space="preserve"> a placeholder for another object to co</w:t>
+      </w:r>
+      <w:r>
+        <w:rPr>
+          <w:rFonts w:ascii="Times New Roman" w:hAnsi="Times New Roman" w:cs="Times New Roman"/>
+          <w:sz w:val="24"/>
+          <w:szCs w:val="24"/>
+        </w:rPr>
+        <w:t>ntrol access to it and</w:t>
+      </w:r>
+      <w:r>
+        <w:rPr>
+          <w:rFonts w:ascii="Times New Roman" w:hAnsi="Times New Roman" w:cs="Times New Roman"/>
+          <w:sz w:val="24"/>
+          <w:szCs w:val="24"/>
+        </w:rPr>
+        <w:t xml:space="preserve"> delegate</w:t>
+      </w:r>
+      <w:r>
+        <w:rPr>
+          <w:rFonts w:ascii="Times New Roman" w:hAnsi="Times New Roman" w:cs="Times New Roman"/>
+          <w:sz w:val="24"/>
+          <w:szCs w:val="24"/>
+        </w:rPr>
+        <w:t>s</w:t>
+      </w:r>
+      <w:r>
+        <w:rPr>
+          <w:rFonts w:ascii="Times New Roman" w:hAnsi="Times New Roman" w:cs="Times New Roman"/>
+          <w:sz w:val="24"/>
+          <w:szCs w:val="24"/>
+        </w:rPr>
+        <w:t xml:space="preserve"> work to a real subject.</w:t>
       </w:r>
     </w:p>
     <w:p>
@@ -310,7 +358,31 @@
           <w:sz w:val="24"/>
           <w:szCs w:val="24"/>
         </w:rPr>
-        <w:t xml:space="preserve"> Interface implemented by the </w:t>
+        <w:t xml:space="preserve"> Interface</w:t>
+      </w:r>
+      <w:r>
+        <w:rPr>
+          <w:rFonts w:ascii="Times New Roman" w:eastAsia="Times New Roman" w:hAnsi="Times New Roman" w:cs="Times New Roman"/>
+          <w:sz w:val="24"/>
+          <w:szCs w:val="24"/>
+        </w:rPr>
+        <w:t xml:space="preserve"> is</w:t>
+      </w:r>
+      <w:r>
+        <w:rPr>
+          <w:rFonts w:ascii="Times New Roman" w:eastAsia="Times New Roman" w:hAnsi="Times New Roman" w:cs="Times New Roman"/>
+          <w:sz w:val="24"/>
+          <w:szCs w:val="24"/>
+        </w:rPr>
+        <w:t xml:space="preserve"> implemented by </w:t>
+      </w:r>
+      <w:r>
+        <w:rPr>
+          <w:rFonts w:ascii="Times New Roman" w:eastAsia="Times New Roman" w:hAnsi="Times New Roman" w:cs="Times New Roman"/>
+          <w:sz w:val="24"/>
+          <w:szCs w:val="24"/>
+        </w:rPr>
+        <w:t xml:space="preserve">both </w:t>
       </w:r>
       <w:proofErr w:type="spellStart"/>
       <w:r>
@@ -328,23 +400,23 @@
           <w:sz w:val="24"/>
           <w:szCs w:val="24"/>
         </w:rPr>
-        <w:t xml:space="preserve"> and representing its services. The interface must be implemented by the proxy as well</w:t>
-      </w:r>
-      <w:r>
-        <w:rPr>
-          <w:rFonts w:ascii="Times New Roman" w:eastAsia="Times New Roman" w:hAnsi="Times New Roman" w:cs="Times New Roman"/>
-          <w:sz w:val="24"/>
-          <w:szCs w:val="24"/>
-        </w:rPr>
-        <w:t>,</w:t>
-      </w:r>
-      <w:r>
-        <w:rPr>
-          <w:rFonts w:ascii="Times New Roman" w:eastAsia="Times New Roman" w:hAnsi="Times New Roman" w:cs="Times New Roman"/>
-          <w:sz w:val="24"/>
-          <w:szCs w:val="24"/>
-        </w:rPr>
-        <w:t xml:space="preserve"> so that the proxy can be used in any location where the </w:t>
+        <w:t xml:space="preserve"> and Proxy and represents their</w:t>
+      </w:r>
+      <w:r>
+        <w:rPr>
+          <w:rFonts w:ascii="Times New Roman" w:eastAsia="Times New Roman" w:hAnsi="Times New Roman" w:cs="Times New Roman"/>
+          <w:sz w:val="24"/>
+          <w:szCs w:val="24"/>
+        </w:rPr>
+        <w:t xml:space="preserve"> </w:t>
+      </w:r>
+      <w:r>
+        <w:rPr>
+          <w:rFonts w:ascii="Times New Roman" w:eastAsia="Times New Roman" w:hAnsi="Times New Roman" w:cs="Times New Roman"/>
+          <w:sz w:val="24"/>
+          <w:szCs w:val="24"/>
+        </w:rPr>
+        <w:t xml:space="preserve">services. The services of proxy only delegates work to the </w:t>
       </w:r>
       <w:proofErr w:type="spellStart"/>
       <w:r>
@@ -362,7 +434,7 @@
           <w:sz w:val="24"/>
           <w:szCs w:val="24"/>
         </w:rPr>
-        <w:t xml:space="preserve"> can be used.</w:t>
+        <w:t xml:space="preserve"> services.</w:t>
       </w:r>
     </w:p>
     <w:p>
@@ -382,7 +454,6 @@
       <w:r>
         <w:rPr>
           <w:rFonts w:ascii="Times New Roman" w:hAnsi="Times New Roman" w:cs="Times New Roman"/>
-          <w:b/>
           <w:sz w:val="24"/>
           <w:szCs w:val="24"/>
         </w:rPr>
@@ -392,7 +463,6 @@
       <w:r>
         <w:rPr>
           <w:rFonts w:ascii="Times New Roman" w:eastAsia="Times New Roman" w:hAnsi="Times New Roman" w:cs="Times New Roman"/>
-          <w:b/>
           <w:bCs/>
           <w:sz w:val="24"/>
           <w:szCs w:val="24"/>
@@ -439,15 +509,23 @@
           <w:sz w:val="24"/>
           <w:szCs w:val="24"/>
         </w:rPr>
-        <w:t xml:space="preserve">that allows the Proxy to access </w:t>
-      </w:r>
-      <w:r>
-        <w:rPr>
-          <w:rFonts w:ascii="Times New Roman" w:eastAsia="Times New Roman" w:hAnsi="Times New Roman" w:cs="Times New Roman"/>
-          <w:sz w:val="24"/>
-          <w:szCs w:val="24"/>
-        </w:rPr>
-        <w:t>it</w:t>
+        <w:t xml:space="preserve">that allows </w:t>
+      </w:r>
+      <w:r>
+        <w:rPr>
+          <w:rFonts w:ascii="Times New Roman" w:eastAsia="Times New Roman" w:hAnsi="Times New Roman" w:cs="Times New Roman"/>
+          <w:sz w:val="24"/>
+          <w:szCs w:val="24"/>
+        </w:rPr>
+        <w:t xml:space="preserve">access </w:t>
+      </w:r>
+      <w:r>
+        <w:rPr>
+          <w:rFonts w:ascii="Times New Roman" w:eastAsia="Times New Roman" w:hAnsi="Times New Roman" w:cs="Times New Roman"/>
+          <w:sz w:val="24"/>
+          <w:szCs w:val="24"/>
+        </w:rPr>
+        <w:t>to the Proxy</w:t>
       </w:r>
       <w:r>
         <w:rPr>
@@ -471,7 +549,23 @@
           <w:sz w:val="24"/>
           <w:szCs w:val="24"/>
         </w:rPr>
-        <w:t xml:space="preserve">Implements the same interface implemented by the </w:t>
+        <w:t>Implements th</w:t>
+      </w:r>
+      <w:r>
+        <w:rPr>
+          <w:rFonts w:ascii="Times New Roman" w:eastAsia="Times New Roman" w:hAnsi="Times New Roman" w:cs="Times New Roman"/>
+          <w:sz w:val="24"/>
+          <w:szCs w:val="24"/>
+        </w:rPr>
+        <w:t xml:space="preserve">e same interface as </w:t>
+      </w:r>
+      <w:r>
+        <w:rPr>
+          <w:rFonts w:ascii="Times New Roman" w:eastAsia="Times New Roman" w:hAnsi="Times New Roman" w:cs="Times New Roman"/>
+          <w:sz w:val="24"/>
+          <w:szCs w:val="24"/>
+        </w:rPr>
+        <w:t xml:space="preserve">the </w:t>
       </w:r>
       <w:proofErr w:type="spellStart"/>
       <w:r>
@@ -515,7 +609,23 @@
           <w:sz w:val="24"/>
           <w:szCs w:val="24"/>
         </w:rPr>
-        <w:t xml:space="preserve">. Controls access to the </w:t>
+        <w:t xml:space="preserve">. </w:t>
+      </w:r>
+      <w:r>
+        <w:rPr>
+          <w:rFonts w:ascii="Times New Roman" w:eastAsia="Times New Roman" w:hAnsi="Times New Roman" w:cs="Times New Roman"/>
+          <w:sz w:val="24"/>
+          <w:szCs w:val="24"/>
+        </w:rPr>
+        <w:t xml:space="preserve"> It c</w:t>
+      </w:r>
+      <w:r>
+        <w:rPr>
+          <w:rFonts w:ascii="Times New Roman" w:eastAsia="Times New Roman" w:hAnsi="Times New Roman" w:cs="Times New Roman"/>
+          <w:sz w:val="24"/>
+          <w:szCs w:val="24"/>
+        </w:rPr>
+        <w:t xml:space="preserve">ontrols access to the </w:t>
       </w:r>
       <w:proofErr w:type="spellStart"/>
       <w:r>
@@ -621,7 +731,23 @@
           <w:sz w:val="24"/>
           <w:szCs w:val="24"/>
         </w:rPr>
-        <w:t>A client obtains a reference to a Proxy, then</w:t>
+        <w:t xml:space="preserve">A </w:t>
+      </w:r>
+      <w:r>
+        <w:rPr>
+          <w:rFonts w:ascii="Times New Roman" w:hAnsi="Times New Roman" w:cs="Times New Roman"/>
+          <w:sz w:val="24"/>
+          <w:szCs w:val="24"/>
+        </w:rPr>
+        <w:t xml:space="preserve">client obtains a reference from the </w:t>
+      </w:r>
+      <w:r>
+        <w:rPr>
+          <w:rFonts w:ascii="Times New Roman" w:hAnsi="Times New Roman" w:cs="Times New Roman"/>
+          <w:sz w:val="24"/>
+          <w:szCs w:val="24"/>
+        </w:rPr>
+        <w:t>Proxy, then</w:t>
       </w:r>
       <w:r>
         <w:rPr>
@@ -646,6 +772,74 @@
           <w:sz w:val="24"/>
           <w:szCs w:val="24"/>
         </w:rPr>
+        <w:t>R</w:t>
+      </w:r>
+      <w:r>
+        <w:rPr>
+          <w:rFonts w:ascii="Times New Roman" w:hAnsi="Times New Roman" w:cs="Times New Roman"/>
+          <w:sz w:val="24"/>
+          <w:szCs w:val="24"/>
+        </w:rPr>
+        <w:t>ealSubject</w:t>
+      </w:r>
+      <w:proofErr w:type="spellEnd"/>
+      <w:r>
+        <w:rPr>
+          <w:rFonts w:ascii="Times New Roman" w:hAnsi="Times New Roman" w:cs="Times New Roman"/>
+          <w:sz w:val="24"/>
+          <w:szCs w:val="24"/>
+        </w:rPr>
+        <w:t xml:space="preserve"> through</w:t>
+      </w:r>
+      <w:r>
+        <w:rPr>
+          <w:rFonts w:ascii="Times New Roman" w:hAnsi="Times New Roman" w:cs="Times New Roman"/>
+          <w:sz w:val="24"/>
+          <w:szCs w:val="24"/>
+        </w:rPr>
+        <w:t xml:space="preserve"> the method </w:t>
+      </w:r>
+      <w:proofErr w:type="spellStart"/>
+      <w:r>
+        <w:rPr>
+          <w:rFonts w:ascii="Times New Roman" w:hAnsi="Times New Roman" w:cs="Times New Roman"/>
+          <w:sz w:val="24"/>
+          <w:szCs w:val="24"/>
+        </w:rPr>
+        <w:t>doSomething</w:t>
+      </w:r>
+      <w:proofErr w:type="spellEnd"/>
+      <w:r>
+        <w:rPr>
+          <w:rFonts w:ascii="Times New Roman" w:hAnsi="Times New Roman" w:cs="Times New Roman"/>
+          <w:sz w:val="24"/>
+          <w:szCs w:val="24"/>
+        </w:rPr>
+        <w:t>(). At that point the proxy can do</w:t>
+      </w:r>
+      <w:r>
+        <w:rPr>
+          <w:rFonts w:ascii="Times New Roman" w:hAnsi="Times New Roman" w:cs="Times New Roman"/>
+          <w:sz w:val="24"/>
+          <w:szCs w:val="24"/>
+        </w:rPr>
+        <w:t xml:space="preserve"> many</w:t>
+      </w:r>
+      <w:r>
+        <w:rPr>
+          <w:rFonts w:ascii="Times New Roman" w:hAnsi="Times New Roman" w:cs="Times New Roman"/>
+          <w:sz w:val="24"/>
+          <w:szCs w:val="24"/>
+        </w:rPr>
+        <w:t xml:space="preserve"> different things prior to invoking </w:t>
+      </w:r>
+      <w:proofErr w:type="spellStart"/>
+      <w:r>
+        <w:rPr>
+          <w:rFonts w:ascii="Times New Roman" w:hAnsi="Times New Roman" w:cs="Times New Roman"/>
+          <w:sz w:val="24"/>
+          <w:szCs w:val="24"/>
+        </w:rPr>
         <w:t>RealSubject</w:t>
       </w:r>
       <w:proofErr w:type="spellEnd"/>
@@ -655,7 +849,23 @@
           <w:sz w:val="24"/>
           <w:szCs w:val="24"/>
         </w:rPr>
-        <w:t xml:space="preserve"> and therefor invoking the method </w:t>
+        <w:t xml:space="preserve"> </w:t>
+      </w:r>
+      <w:r>
+        <w:rPr>
+          <w:rFonts w:ascii="Times New Roman" w:hAnsi="Times New Roman" w:cs="Times New Roman"/>
+          <w:sz w:val="24"/>
+          <w:szCs w:val="24"/>
+        </w:rPr>
+        <w:t>-</w:t>
+      </w:r>
+      <w:r>
+        <w:rPr>
+          <w:rFonts w:ascii="Times New Roman" w:hAnsi="Times New Roman" w:cs="Times New Roman"/>
+          <w:sz w:val="24"/>
+          <w:szCs w:val="24"/>
+        </w:rPr>
+        <w:t xml:space="preserve"> </w:t>
       </w:r>
       <w:proofErr w:type="spellStart"/>
       <w:r>
@@ -673,7 +883,7 @@
           <w:sz w:val="24"/>
           <w:szCs w:val="24"/>
         </w:rPr>
-        <w:t xml:space="preserve">(). At that point the proxy can do different things prior to invoking </w:t>
+        <w:t xml:space="preserve">() method. The client might create a </w:t>
       </w:r>
       <w:proofErr w:type="spellStart"/>
       <w:r>
@@ -691,59 +901,33 @@
           <w:sz w:val="24"/>
           <w:szCs w:val="24"/>
         </w:rPr>
-        <w:t xml:space="preserve"> </w:t>
-      </w:r>
-      <w:r>
-        <w:rPr>
-          <w:rFonts w:ascii="Times New Roman" w:hAnsi="Times New Roman" w:cs="Times New Roman"/>
-          <w:sz w:val="24"/>
-          <w:szCs w:val="24"/>
-        </w:rPr>
-        <w:t>-</w:t>
-      </w:r>
-      <w:r>
-        <w:rPr>
-          <w:rFonts w:ascii="Times New Roman" w:hAnsi="Times New Roman" w:cs="Times New Roman"/>
-          <w:sz w:val="24"/>
-          <w:szCs w:val="24"/>
-        </w:rPr>
-        <w:t xml:space="preserve"> </w:t>
-      </w:r>
-      <w:proofErr w:type="spellStart"/>
-      <w:r>
-        <w:rPr>
-          <w:rFonts w:ascii="Times New Roman" w:hAnsi="Times New Roman" w:cs="Times New Roman"/>
-          <w:sz w:val="24"/>
-          <w:szCs w:val="24"/>
-        </w:rPr>
-        <w:t>doSomething</w:t>
-      </w:r>
-      <w:proofErr w:type="spellEnd"/>
-      <w:r>
-        <w:rPr>
-          <w:rFonts w:ascii="Times New Roman" w:hAnsi="Times New Roman" w:cs="Times New Roman"/>
-          <w:sz w:val="24"/>
-          <w:szCs w:val="24"/>
-        </w:rPr>
-        <w:t xml:space="preserve">() method. The client might create a </w:t>
-      </w:r>
-      <w:proofErr w:type="spellStart"/>
-      <w:r>
-        <w:rPr>
-          <w:rFonts w:ascii="Times New Roman" w:hAnsi="Times New Roman" w:cs="Times New Roman"/>
-          <w:sz w:val="24"/>
-          <w:szCs w:val="24"/>
-        </w:rPr>
-        <w:t>RealSubject</w:t>
-      </w:r>
-      <w:proofErr w:type="spellEnd"/>
-      <w:r>
-        <w:rPr>
-          <w:rFonts w:ascii="Times New Roman" w:hAnsi="Times New Roman" w:cs="Times New Roman"/>
-          <w:sz w:val="24"/>
-          <w:szCs w:val="24"/>
-        </w:rPr>
-        <w:t xml:space="preserve"> object at that point, perform initialization, check permissions of the client to invoke the method, and then invoke the method on the object. The client can also do additional tasks after invoking the </w:t>
+        <w:t xml:space="preserve"> object at that point, perform initialization, check permissions of the client to in</w:t>
+      </w:r>
+      <w:r>
+        <w:rPr>
+          <w:rFonts w:ascii="Times New Roman" w:hAnsi="Times New Roman" w:cs="Times New Roman"/>
+          <w:sz w:val="24"/>
+          <w:szCs w:val="24"/>
+        </w:rPr>
+        <w:t>voke the method, and then perform</w:t>
+      </w:r>
+      <w:r>
+        <w:rPr>
+          <w:rFonts w:ascii="Times New Roman" w:hAnsi="Times New Roman" w:cs="Times New Roman"/>
+          <w:sz w:val="24"/>
+          <w:szCs w:val="24"/>
+        </w:rPr>
+        <w:t xml:space="preserve"> the meth</w:t>
+      </w:r>
+      <w:bookmarkStart w:id="0" w:name="_GoBack"/>
+      <w:bookmarkEnd w:id="0"/>
+      <w:r>
+        <w:rPr>
+          <w:rFonts w:ascii="Times New Roman" w:hAnsi="Times New Roman" w:cs="Times New Roman"/>
+          <w:sz w:val="24"/>
+          <w:szCs w:val="24"/>
+        </w:rPr>
+        <w:t xml:space="preserve">od on the object. The client can also do additional tasks after invoking the </w:t>
       </w:r>
       <w:proofErr w:type="spellStart"/>
       <w:r>
@@ -779,8 +963,6 @@
           <w:szCs w:val="24"/>
         </w:rPr>
       </w:pPr>
-      <w:bookmarkStart w:id="0" w:name="_GoBack"/>
-      <w:bookmarkEnd w:id="0"/>
       <w:r>
         <w:rPr>
           <w:rFonts w:ascii="Times New Roman" w:hAnsi="Times New Roman" w:cs="Times New Roman"/>
@@ -1955,17 +2137,17 @@
     <w:lsdException w:name="Smart Hyperlink" w:semiHidden="1" w:unhideWhenUsed="1"/>
     <w:lsdException w:name="Hashtag" w:semiHidden="1" w:unhideWhenUsed="1"/>
   </w:latentStyles>
-  <w:style w:type="paragraph" w:default="1" w:styleId="Normal">
+  <w:style w:type="paragraph" w:default="1" w:styleId="Normlny">
     <w:name w:val="Normal"/>
     <w:qFormat/>
   </w:style>
-  <w:style w:type="character" w:default="1" w:styleId="DefaultParagraphFont">
+  <w:style w:type="character" w:default="1" w:styleId="Predvolenpsmoodseku">
     <w:name w:val="Default Paragraph Font"/>
     <w:uiPriority w:val="1"/>
     <w:semiHidden/>
     <w:unhideWhenUsed/>
   </w:style>
-  <w:style w:type="table" w:default="1" w:styleId="TableNormal">
+  <w:style w:type="table" w:default="1" w:styleId="Normlnatabuka">
     <w:name w:val="Normal Table"/>
     <w:uiPriority w:val="99"/>
     <w:semiHidden/>
@@ -1980,15 +2162,15 @@
       </w:tblCellMar>
     </w:tblPr>
   </w:style>
-  <w:style w:type="numbering" w:default="1" w:styleId="NoList">
+  <w:style w:type="numbering" w:default="1" w:styleId="Bezzoznamu">
     <w:name w:val="No List"/>
     <w:uiPriority w:val="99"/>
     <w:semiHidden/>
     <w:unhideWhenUsed/>
   </w:style>
-  <w:style w:type="paragraph" w:styleId="ListParagraph">
+  <w:style w:type="paragraph" w:styleId="Odsekzoznamu">
     <w:name w:val="List Paragraph"/>
-    <w:basedOn w:val="Normal"/>
+    <w:basedOn w:val="Normlny"/>
     <w:uiPriority w:val="34"/>
     <w:qFormat/>
     <w:rsid w:val="00C44C7B"/>

</xml_diff>